<commit_message>
Adicionando comentários ao código.
</commit_message>
<xml_diff>
--- a/PUCRS - DELL IT Academy 2021 - Turma 14 Exercício Técnico - Luiz Felipe Noguez da Silva.docx
+++ b/PUCRS - DELL IT Academy 2021 - Turma 14 Exercício Técnico - Luiz Felipe Noguez da Silva.docx
@@ -208,16 +208,8 @@
         <w:rPr>
           <w:color w:val="000000" w:themeColor="text1"/>
         </w:rPr>
-        <w:t xml:space="preserve"> IDE </w:t>
-      </w:r>
-      <w:proofErr w:type="spellStart"/>
-      <w:r>
-        <w:rPr>
-          <w:color w:val="000000" w:themeColor="text1"/>
-        </w:rPr>
-        <w:t>Pycharm</w:t>
-      </w:r>
-      <w:proofErr w:type="spellEnd"/>
+        <w:t xml:space="preserve"> IDE Pycharm</w:t>
+      </w:r>
       <w:r>
         <w:rPr>
           <w:color w:val="000000" w:themeColor="text1"/>
@@ -279,19 +271,11 @@
         </w:rPr>
         <w:t xml:space="preserve">, onde cada opção chama a sua função correspondente, o qual seu funcionamento será detalhado mais </w:t>
       </w:r>
-      <w:proofErr w:type="spellStart"/>
-      <w:r>
-        <w:rPr>
-          <w:color w:val="000000" w:themeColor="text1"/>
-        </w:rPr>
-        <w:t>a</w:t>
-      </w:r>
-      <w:proofErr w:type="spellEnd"/>
-      <w:r>
-        <w:rPr>
-          <w:color w:val="000000" w:themeColor="text1"/>
-        </w:rPr>
-        <w:t xml:space="preserve"> frente</w:t>
+      <w:r>
+        <w:rPr>
+          <w:color w:val="000000" w:themeColor="text1"/>
+        </w:rPr>
+        <w:t>a frente</w:t>
       </w:r>
       <w:r>
         <w:rPr>
@@ -733,35 +717,7 @@
         <w:rPr>
           <w:color w:val="000000" w:themeColor="text1"/>
         </w:rPr>
-        <w:t xml:space="preserve">a leitura dos dados, foi criado um </w:t>
-      </w:r>
-      <w:proofErr w:type="spellStart"/>
-      <w:r>
-        <w:rPr>
-          <w:color w:val="000000" w:themeColor="text1"/>
-        </w:rPr>
-        <w:t>Dataframe</w:t>
-      </w:r>
-      <w:proofErr w:type="spellEnd"/>
-      <w:r>
-        <w:rPr>
-          <w:color w:val="000000" w:themeColor="text1"/>
-        </w:rPr>
-        <w:t xml:space="preserve"> com a biblioteca Pandas com nome de </w:t>
-      </w:r>
-      <w:proofErr w:type="spellStart"/>
-      <w:r>
-        <w:rPr>
-          <w:color w:val="000000" w:themeColor="text1"/>
-        </w:rPr>
-        <w:t>df_gerint_poa</w:t>
-      </w:r>
-      <w:proofErr w:type="spellEnd"/>
-      <w:r>
-        <w:rPr>
-          <w:color w:val="000000" w:themeColor="text1"/>
-        </w:rPr>
-        <w:t xml:space="preserve"> recebendo o arquivo gerint_solicitacoes_mod.csv. Para a realização da</w:t>
+        <w:t>a leitura dos dados, foi criado um Dataframe com a biblioteca Pandas com nome de df_gerint_poa recebendo o arquivo gerint_solicitacoes_mod.csv. Para a realização da</w:t>
       </w:r>
       <w:r>
         <w:rPr>
@@ -1014,21 +970,7 @@
         <w:rPr>
           <w:color w:val="000000" w:themeColor="text1"/>
         </w:rPr>
-        <w:t xml:space="preserve">, foi criada a função </w:t>
-      </w:r>
-      <w:proofErr w:type="spellStart"/>
-      <w:r>
-        <w:rPr>
-          <w:color w:val="000000" w:themeColor="text1"/>
-        </w:rPr>
-        <w:t>search_patient</w:t>
-      </w:r>
-      <w:proofErr w:type="spellEnd"/>
-      <w:r>
-        <w:rPr>
-          <w:color w:val="000000" w:themeColor="text1"/>
-        </w:rPr>
-        <w:t>, que</w:t>
+        <w:t>, foi criada a função search_patient, que</w:t>
       </w:r>
       <w:r>
         <w:rPr>
@@ -1048,21 +990,7 @@
           <w:color w:val="000000" w:themeColor="text1"/>
         </w:rPr>
         <w:lastRenderedPageBreak/>
-        <w:t xml:space="preserve">Abaixo segue imagem com o código com a implementação da função </w:t>
-      </w:r>
-      <w:proofErr w:type="spellStart"/>
-      <w:r>
-        <w:rPr>
-          <w:color w:val="000000" w:themeColor="text1"/>
-        </w:rPr>
-        <w:t>search_patient</w:t>
-      </w:r>
-      <w:proofErr w:type="spellEnd"/>
-      <w:r>
-        <w:rPr>
-          <w:color w:val="000000" w:themeColor="text1"/>
-        </w:rPr>
-        <w:t xml:space="preserve"> e a implementação dos filtros necessários:</w:t>
+        <w:t>Abaixo segue imagem com o código com a implementação da função search_patient e a implementação dos filtros necessários:</w:t>
       </w:r>
     </w:p>
     <w:p>
@@ -1198,24 +1126,14 @@
           <w:sz w:val="20"/>
           <w:szCs w:val="20"/>
         </w:rPr>
-        <w:t xml:space="preserve">Código com a implementação da função </w:t>
-      </w:r>
-      <w:proofErr w:type="spellStart"/>
+        <w:t>Código com a implementação da função search_patient</w:t>
+      </w:r>
       <w:r>
         <w:rPr>
           <w:color w:val="000000" w:themeColor="text1"/>
           <w:sz w:val="20"/>
           <w:szCs w:val="20"/>
         </w:rPr>
-        <w:t>search_patient</w:t>
-      </w:r>
-      <w:proofErr w:type="spellEnd"/>
-      <w:r>
-        <w:rPr>
-          <w:color w:val="000000" w:themeColor="text1"/>
-          <w:sz w:val="20"/>
-          <w:szCs w:val="20"/>
-        </w:rPr>
         <w:t>.</w:t>
       </w:r>
     </w:p>
@@ -1243,21 +1161,7 @@
         <w:rPr>
           <w:color w:val="000000" w:themeColor="text1"/>
         </w:rPr>
-        <w:t xml:space="preserve">, que ao chamar a função </w:t>
-      </w:r>
-      <w:proofErr w:type="spellStart"/>
-      <w:r>
-        <w:rPr>
-          <w:color w:val="000000" w:themeColor="text1"/>
-        </w:rPr>
-        <w:t>search_patient</w:t>
-      </w:r>
-      <w:proofErr w:type="spellEnd"/>
-      <w:r>
-        <w:rPr>
-          <w:color w:val="000000" w:themeColor="text1"/>
-        </w:rPr>
-        <w:t>, é solicitado que o usuário digite o município para a pesquisa e após a execução, o programa segue com o menu disponível caso o usuário queira efetuar nova consulta ou finaliza-lo</w:t>
+        <w:t>, que ao chamar a função search_patient, é solicitado que o usuário digite o município para a pesquisa e após a execução, o programa segue com o menu disponível caso o usuário queira efetuar nova consulta ou finaliza-lo</w:t>
       </w:r>
       <w:r>
         <w:rPr>
@@ -1470,24 +1374,14 @@
           <w:sz w:val="20"/>
           <w:szCs w:val="20"/>
         </w:rPr>
-        <w:t xml:space="preserve"> Terminal com a execução da função </w:t>
-      </w:r>
-      <w:proofErr w:type="spellStart"/>
+        <w:t xml:space="preserve"> Terminal com a execução da função search_patient</w:t>
+      </w:r>
       <w:r>
         <w:rPr>
           <w:color w:val="000000" w:themeColor="text1"/>
           <w:sz w:val="20"/>
           <w:szCs w:val="20"/>
         </w:rPr>
-        <w:t>search_patient</w:t>
-      </w:r>
-      <w:proofErr w:type="spellEnd"/>
-      <w:r>
-        <w:rPr>
-          <w:color w:val="000000" w:themeColor="text1"/>
-          <w:sz w:val="20"/>
-          <w:szCs w:val="20"/>
-        </w:rPr>
         <w:t>.</w:t>
       </w:r>
     </w:p>
@@ -1599,7 +1493,19 @@
         <w:rPr>
           <w:color w:val="000000" w:themeColor="text1"/>
         </w:rPr>
-        <w:t>pio residencial do solicitante de cada um, as datas de autorização, de internação</w:t>
+        <w:t xml:space="preserve">pio residencial </w:t>
+      </w:r>
+      <w:r>
+        <w:rPr>
+          <w:color w:val="000000" w:themeColor="text1"/>
+        </w:rPr>
+        <w:t>e</w:t>
+      </w:r>
+      <w:r>
+        <w:rPr>
+          <w:color w:val="000000" w:themeColor="text1"/>
+        </w:rPr>
+        <w:t xml:space="preserve"> solicitante de cada um, as datas de autorização, de internação</w:t>
       </w:r>
       <w:r>
         <w:rPr>
@@ -1617,14 +1523,7 @@
         <w:rPr>
           <w:color w:val="000000" w:themeColor="text1"/>
         </w:rPr>
-        <w:t xml:space="preserve">, foi criada a função </w:t>
-      </w:r>
-      <w:proofErr w:type="spellStart"/>
-      <w:r>
-        <w:rPr>
-          <w:color w:val="000000" w:themeColor="text1"/>
-        </w:rPr>
-        <w:t>search_</w:t>
+        <w:t>, foi criada a função search_</w:t>
       </w:r>
       <w:r>
         <w:rPr>
@@ -1632,7 +1531,6 @@
         </w:rPr>
         <w:t>hospital</w:t>
       </w:r>
-      <w:proofErr w:type="spellEnd"/>
       <w:r>
         <w:rPr>
           <w:color w:val="000000" w:themeColor="text1"/>
@@ -1662,21 +1560,7 @@
         <w:rPr>
           <w:color w:val="000000" w:themeColor="text1"/>
         </w:rPr>
-        <w:t xml:space="preserve">Abaixo segue imagem com o código com a implementação da função </w:t>
-      </w:r>
-      <w:proofErr w:type="spellStart"/>
-      <w:r>
-        <w:rPr>
-          <w:color w:val="000000" w:themeColor="text1"/>
-        </w:rPr>
-        <w:t>search_hospital</w:t>
-      </w:r>
-      <w:proofErr w:type="spellEnd"/>
-      <w:r>
-        <w:rPr>
-          <w:color w:val="000000" w:themeColor="text1"/>
-        </w:rPr>
-        <w:t xml:space="preserve"> e a implementação dos filtros necessários:</w:t>
+        <w:t>Abaixo segue imagem com o código com a implementação da função search_hospital e a implementação dos filtros necessários:</w:t>
       </w:r>
     </w:p>
     <w:p>
@@ -1819,24 +1703,14 @@
           <w:sz w:val="20"/>
           <w:szCs w:val="20"/>
         </w:rPr>
-        <w:t xml:space="preserve">Código com a implementação da função </w:t>
-      </w:r>
-      <w:proofErr w:type="spellStart"/>
+        <w:t>Código com a implementação da função search_hospital</w:t>
+      </w:r>
       <w:r>
         <w:rPr>
           <w:color w:val="000000" w:themeColor="text1"/>
           <w:sz w:val="20"/>
           <w:szCs w:val="20"/>
         </w:rPr>
-        <w:t>search_hospital</w:t>
-      </w:r>
-      <w:proofErr w:type="spellEnd"/>
-      <w:r>
-        <w:rPr>
-          <w:color w:val="000000" w:themeColor="text1"/>
-          <w:sz w:val="20"/>
-          <w:szCs w:val="20"/>
-        </w:rPr>
         <w:t>.</w:t>
       </w:r>
     </w:p>
@@ -1858,21 +1732,7 @@
         <w:rPr>
           <w:color w:val="000000" w:themeColor="text1"/>
         </w:rPr>
-        <w:t xml:space="preserve">Abaixo, a execução da função no terminal, que ao chamar a função </w:t>
-      </w:r>
-      <w:proofErr w:type="spellStart"/>
-      <w:r>
-        <w:rPr>
-          <w:color w:val="000000" w:themeColor="text1"/>
-        </w:rPr>
-        <w:t>search_hospital</w:t>
-      </w:r>
-      <w:proofErr w:type="spellEnd"/>
-      <w:r>
-        <w:rPr>
-          <w:color w:val="000000" w:themeColor="text1"/>
-        </w:rPr>
-        <w:t>, é solicitado que o usuário digite o hospital para a pesquisa e após a execução, o programa segue com o menu disponível caso o usuário queira efetuar nova consulta ou finaliza-lo:</w:t>
+        <w:t>Abaixo, a execução da função no terminal, que ao chamar a função search_hospital, é solicitado que o usuário digite o hospital para a pesquisa e após a execução, o programa segue com o menu disponível caso o usuário queira efetuar nova consulta ou finaliza-lo:</w:t>
       </w:r>
     </w:p>
     <w:p>
@@ -2156,24 +2016,14 @@
           <w:sz w:val="20"/>
           <w:szCs w:val="20"/>
         </w:rPr>
-        <w:t xml:space="preserve"> Terminal com a execução da função </w:t>
-      </w:r>
-      <w:proofErr w:type="spellStart"/>
+        <w:t xml:space="preserve"> Terminal com a execução da função search_hospital</w:t>
+      </w:r>
       <w:r>
         <w:rPr>
           <w:color w:val="000000" w:themeColor="text1"/>
           <w:sz w:val="20"/>
           <w:szCs w:val="20"/>
         </w:rPr>
-        <w:t>search_hospital</w:t>
-      </w:r>
-      <w:proofErr w:type="spellEnd"/>
-      <w:r>
-        <w:rPr>
-          <w:color w:val="000000" w:themeColor="text1"/>
-          <w:sz w:val="20"/>
-          <w:szCs w:val="20"/>
-        </w:rPr>
         <w:t>.</w:t>
       </w:r>
     </w:p>
@@ -2229,21 +2079,7 @@
         <w:rPr>
           <w:color w:val="000000" w:themeColor="text1"/>
         </w:rPr>
-        <w:t xml:space="preserve">ospital executante e o número de dias em que o paciente esteve internado, foi criada a função </w:t>
-      </w:r>
-      <w:proofErr w:type="spellStart"/>
-      <w:r>
-        <w:rPr>
-          <w:color w:val="000000" w:themeColor="text1"/>
-        </w:rPr>
-        <w:t>calculate_time_hospitalization</w:t>
-      </w:r>
-      <w:proofErr w:type="spellEnd"/>
-      <w:r>
-        <w:rPr>
-          <w:color w:val="000000" w:themeColor="text1"/>
-        </w:rPr>
-        <w:t>, que ao ser chamada, pede ao usuário que digite o hospital de sua escolha.</w:t>
+        <w:t>ospital executante e o número de dias em que o paciente esteve internado, foi criada a função calculate_time_hospitalization, que ao ser chamada, pede ao usuário que digite o hospital de sua escolha.</w:t>
       </w:r>
     </w:p>
     <w:p>
@@ -2259,19 +2095,11 @@
         <w:lastRenderedPageBreak/>
         <w:t xml:space="preserve">Abaixo segue imagem com o código com a implementação da função </w:t>
       </w:r>
-      <w:proofErr w:type="spellStart"/>
-      <w:r>
-        <w:rPr>
-          <w:color w:val="000000" w:themeColor="text1"/>
-        </w:rPr>
-        <w:t>calculate_time_hospitalization</w:t>
-      </w:r>
-      <w:proofErr w:type="spellEnd"/>
-      <w:r>
-        <w:rPr>
-          <w:color w:val="000000" w:themeColor="text1"/>
-        </w:rPr>
-        <w:t xml:space="preserve"> </w:t>
+      <w:r>
+        <w:rPr>
+          <w:color w:val="000000" w:themeColor="text1"/>
+        </w:rPr>
+        <w:t xml:space="preserve">calculate_time_hospitalization </w:t>
       </w:r>
       <w:r>
         <w:rPr>
@@ -2408,7 +2236,6 @@
         </w:rPr>
         <w:t xml:space="preserve">Código com a implementação da função </w:t>
       </w:r>
-      <w:proofErr w:type="spellStart"/>
       <w:r>
         <w:rPr>
           <w:color w:val="000000" w:themeColor="text1"/>
@@ -2417,7 +2244,6 @@
         </w:rPr>
         <w:t>calculate_time_hospitalization</w:t>
       </w:r>
-      <w:proofErr w:type="spellEnd"/>
       <w:r>
         <w:rPr>
           <w:color w:val="000000" w:themeColor="text1"/>
@@ -2452,21 +2278,7 @@
         <w:rPr>
           <w:color w:val="000000" w:themeColor="text1"/>
         </w:rPr>
-        <w:t xml:space="preserve">Abaixo, a execução da função no terminal, que ao chamar a função </w:t>
-      </w:r>
-      <w:proofErr w:type="spellStart"/>
-      <w:r>
-        <w:rPr>
-          <w:color w:val="000000" w:themeColor="text1"/>
-        </w:rPr>
-        <w:t>calculate_time_hospitalization</w:t>
-      </w:r>
-      <w:proofErr w:type="spellEnd"/>
-      <w:r>
-        <w:rPr>
-          <w:color w:val="000000" w:themeColor="text1"/>
-        </w:rPr>
-        <w:t>, é solicitado que o usuário digite o hospital para a pesquisa e após a execução, o programa segue com o menu disponível caso o usuário queira efetuar nova consulta ou finaliza-lo:</w:t>
+        <w:t>Abaixo, a execução da função no terminal, que ao chamar a função calculate_time_hospitalization, é solicitado que o usuário digite o hospital para a pesquisa e após a execução, o programa segue com o menu disponível caso o usuário queira efetuar nova consulta ou finaliza-lo:</w:t>
       </w:r>
     </w:p>
     <w:p>
@@ -2673,7 +2485,6 @@
         </w:rPr>
         <w:t xml:space="preserve"> Terminal com a execução da função </w:t>
       </w:r>
-      <w:proofErr w:type="spellStart"/>
       <w:r>
         <w:rPr>
           <w:color w:val="000000" w:themeColor="text1"/>
@@ -2682,7 +2493,6 @@
         </w:rPr>
         <w:t>calculate_time_hospitalization</w:t>
       </w:r>
-      <w:proofErr w:type="spellEnd"/>
       <w:r>
         <w:rPr>
           <w:color w:val="000000" w:themeColor="text1"/>
@@ -2778,48 +2588,20 @@
         <w:rPr>
           <w:color w:val="000000" w:themeColor="text1"/>
         </w:rPr>
-        <w:t xml:space="preserve"> de espera na fila para atendimento, foi criada a função </w:t>
-      </w:r>
-      <w:proofErr w:type="spellStart"/>
-      <w:r>
-        <w:rPr>
-          <w:color w:val="000000" w:themeColor="text1"/>
-        </w:rPr>
-        <w:t>search_longer_waitlist_time</w:t>
-      </w:r>
-      <w:proofErr w:type="spellEnd"/>
-      <w:r>
-        <w:rPr>
-          <w:color w:val="000000" w:themeColor="text1"/>
-        </w:rPr>
-        <w:t>, que ao ser chamada, exibe no terminal o resultado.</w:t>
-      </w:r>
-    </w:p>
-    <w:p>
-      <w:pPr>
-        <w:rPr>
-          <w:color w:val="000000" w:themeColor="text1"/>
-        </w:rPr>
-      </w:pPr>
-      <w:r>
-        <w:rPr>
-          <w:color w:val="000000" w:themeColor="text1"/>
-        </w:rPr>
-        <w:t xml:space="preserve">Abaixo segue imagem com o código com a implementação da função </w:t>
-      </w:r>
-      <w:proofErr w:type="spellStart"/>
-      <w:r>
-        <w:rPr>
-          <w:color w:val="000000" w:themeColor="text1"/>
-        </w:rPr>
-        <w:t>search_longer_waitlist_time</w:t>
-      </w:r>
-      <w:proofErr w:type="spellEnd"/>
-      <w:r>
-        <w:rPr>
-          <w:color w:val="000000" w:themeColor="text1"/>
-        </w:rPr>
-        <w:t xml:space="preserve"> e a implementação dos filtros necessários:</w:t>
+        <w:t xml:space="preserve"> de espera na fila para atendimento, foi criada a função search_longer_waitlist_time, que ao ser chamada, exibe no terminal o resultado.</w:t>
+      </w:r>
+    </w:p>
+    <w:p>
+      <w:pPr>
+        <w:rPr>
+          <w:color w:val="000000" w:themeColor="text1"/>
+        </w:rPr>
+      </w:pPr>
+      <w:r>
+        <w:rPr>
+          <w:color w:val="000000" w:themeColor="text1"/>
+        </w:rPr>
+        <w:t>Abaixo segue imagem com o código com a implementação da função search_longer_waitlist_time e a implementação dos filtros necessários:</w:t>
       </w:r>
     </w:p>
     <w:p>
@@ -2948,16 +2730,15 @@
           <w:sz w:val="20"/>
           <w:szCs w:val="20"/>
         </w:rPr>
-        <w:t xml:space="preserve">Código com a implementação da função </w:t>
-      </w:r>
-      <w:proofErr w:type="spellStart"/>
+        <w:t>Código com a implementação da função search_</w:t>
+      </w:r>
       <w:r>
         <w:rPr>
           <w:color w:val="000000" w:themeColor="text1"/>
           <w:sz w:val="20"/>
           <w:szCs w:val="20"/>
         </w:rPr>
-        <w:t>search_</w:t>
+        <w:t>longer_waitlist_time</w:t>
       </w:r>
       <w:r>
         <w:rPr>
@@ -2965,15 +2746,6 @@
           <w:sz w:val="20"/>
           <w:szCs w:val="20"/>
         </w:rPr>
-        <w:t>longer_waitlist_time</w:t>
-      </w:r>
-      <w:proofErr w:type="spellEnd"/>
-      <w:r>
-        <w:rPr>
-          <w:color w:val="000000" w:themeColor="text1"/>
-          <w:sz w:val="20"/>
-          <w:szCs w:val="20"/>
-        </w:rPr>
         <w:t>.</w:t>
       </w:r>
     </w:p>
@@ -2995,21 +2767,7 @@
         <w:rPr>
           <w:color w:val="000000" w:themeColor="text1"/>
         </w:rPr>
-        <w:t xml:space="preserve">Abaixo, a execução da função no terminal, que ao chamar a função </w:t>
-      </w:r>
-      <w:proofErr w:type="spellStart"/>
-      <w:r>
-        <w:rPr>
-          <w:color w:val="000000" w:themeColor="text1"/>
-        </w:rPr>
-        <w:t>search_longer_waitlist_time</w:t>
-      </w:r>
-      <w:proofErr w:type="spellEnd"/>
-      <w:r>
-        <w:rPr>
-          <w:color w:val="000000" w:themeColor="text1"/>
-        </w:rPr>
-        <w:t>, é exibido ao usuário o resultado, o programa segue com o menu disponível caso o usuário queira efetuar nova consulta ou finaliza-lo:</w:t>
+        <w:t>Abaixo, a execução da função no terminal, que ao chamar a função search_longer_waitlist_time, é exibido ao usuário o resultado, o programa segue com o menu disponível caso o usuário queira efetuar nova consulta ou finaliza-lo:</w:t>
       </w:r>
     </w:p>
     <w:p>
@@ -3208,7 +2966,6 @@
         </w:rPr>
         <w:t xml:space="preserve"> </w:t>
       </w:r>
-      <w:proofErr w:type="spellStart"/>
       <w:r>
         <w:rPr>
           <w:color w:val="000000" w:themeColor="text1"/>
@@ -3217,7 +2974,6 @@
         </w:rPr>
         <w:t>search_longer_waitlist_time</w:t>
       </w:r>
-      <w:proofErr w:type="spellEnd"/>
       <w:r>
         <w:rPr>
           <w:color w:val="000000" w:themeColor="text1"/>
@@ -3313,7 +3069,7 @@
         <mc:AlternateContent>
           <mc:Choice Requires="wps">
             <w:drawing>
-              <wp:anchor distT="0" distB="0" distL="114300" distR="114300" simplePos="0" relativeHeight="251659264" behindDoc="0" locked="0" layoutInCell="1" allowOverlap="1" wp14:anchorId="06875673" wp14:editId="110C1F9F">
+              <wp:anchor distT="0" distB="0" distL="114300" distR="114300" simplePos="0" relativeHeight="251659264" behindDoc="0" locked="0" layoutInCell="1" allowOverlap="1" wp14:anchorId="016B54A4" wp14:editId="0D9AD2DA">
                 <wp:simplePos x="0" y="0"/>
                 <wp:positionH relativeFrom="column">
                   <wp:posOffset>1073150</wp:posOffset>
@@ -3353,7 +3109,7 @@
                         </a:ln>
                         <a:extLst>
                           <a:ext uri="{909E8E84-426E-40dd-AFC4-6F175D3DCCD1}">
-                            <a14:hiddenFill xmlns:a14="http://schemas.microsoft.com/office/drawing/2010/main" xmlns:w="http://schemas.openxmlformats.org/wordprocessingml/2006/main" xmlns:w10="urn:schemas-microsoft-com:office:word" xmlns:v="urn:schemas-microsoft-com:vml" xmlns:o="urn:schemas-microsoft-com:office:office" xmlns:mv="urn:schemas-microsoft-com:mac:vml" xmlns:mo="http://schemas.microsoft.com/office/mac/office/2008/main" xmlns="">
+                            <a14:hiddenFill xmlns="" xmlns:mo="http://schemas.microsoft.com/office/mac/office/2008/main" xmlns:mv="urn:schemas-microsoft-com:mac:vml" xmlns:o="urn:schemas-microsoft-com:office:office" xmlns:v="urn:schemas-microsoft-com:vml" xmlns:w10="urn:schemas-microsoft-com:office:word" xmlns:w="http://schemas.openxmlformats.org/wordprocessingml/2006/main" xmlns:a14="http://schemas.microsoft.com/office/drawing/2010/main">
                               <a:noFill/>
                             </a14:hiddenFill>
                           </a:ext>
@@ -3374,7 +3130,7 @@
           </mc:Choice>
           <mc:Fallback>
             <w:pict>
-              <v:line w14:anchorId="72CDF0F6" id="Line 1" o:spid="_x0000_s1026" style="position:absolute;z-index:251659264;visibility:visible;mso-wrap-style:square;mso-width-percent:0;mso-height-percent:0;mso-wrap-distance-left:9pt;mso-wrap-distance-top:0;mso-wrap-distance-right:9pt;mso-wrap-distance-bottom:0;mso-position-horizontal:absolute;mso-position-horizontal-relative:text;mso-position-vertical:absolute;mso-position-vertical-relative:text;mso-width-percent:0;mso-height-percent:0;mso-width-relative:page;mso-height-relative:page" from="84.5pt,715.05pt" to="169.55pt,715.05pt" o:gfxdata="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"/>
+              <v:line w14:anchorId="38DA35F3" id="Line 1" o:spid="_x0000_s1026" style="position:absolute;z-index:251659264;visibility:visible;mso-wrap-style:square;mso-width-percent:0;mso-height-percent:0;mso-wrap-distance-left:9pt;mso-wrap-distance-top:0;mso-wrap-distance-right:9pt;mso-wrap-distance-bottom:0;mso-position-horizontal:absolute;mso-position-horizontal-relative:text;mso-position-vertical:absolute;mso-position-vertical-relative:text;mso-width-percent:0;mso-height-percent:0;mso-width-relative:page;mso-height-relative:page" from="84.5pt,715.05pt" to="169.55pt,715.05pt" o:gfxdata="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"/>
             </w:pict>
           </mc:Fallback>
         </mc:AlternateContent>

</xml_diff>